<commit_message>
cold days and lat are related
</commit_message>
<xml_diff>
--- a/manuscript/manu-v2.docx
+++ b/manuscript/manu-v2.docx
@@ -167,7 +167,19 @@
         <w:t>Zea mays</w:t>
       </w:r>
       <w:r>
-        <w:t>) grown continuously on the same land often requires more inputs while also producing lower yields compared to maize grown following another crop. The lower yields in maize monocultures, or the ‘continuous maize penalty,’ is well-documented but a mechanistic understanding of the penalty has remained elusive. In the present study, we (1) used 157 site-years of experimental data from Iowa and Illinois to quantify site and environmental variation in the continuous maize penalty, (2) synthesized results with existing literature and modelled scenarios to identify probable mechanistic pathways, (3) test approaches for modelling the penalty, and (4) provide recommendations for future research. Experimental data consisted of nitrogen (N)-response curves for maize yields from continuous maize and maize-soybean (</w:t>
+        <w:t>) grown continuously on the same land often requires more inputs while also producing lower yields compared to maize grown following another crop. The lower yields in maize monocultures, or the ‘continuous maize penalty,’ is well-documented but a mechanistic understanding of the penalty has remained elusive. In the present study, we (1) used 157 site-years of experimental data from Iowa and Illinois to quantify site and environmental variation in the continuous maize penalty, (2) synthesized results with existing literature and modelled scenarios to identify probable mechanistic pathways, (3) test</w:t>
+      </w:r>
+      <w:r>
+        <w:t>ed</w:t>
+      </w:r>
+      <w:r>
+        <w:t xml:space="preserve"> approaches for modelling the penalty, and (4) provide</w:t>
+      </w:r>
+      <w:r>
+        <w:t>d</w:t>
+      </w:r>
+      <w:r>
+        <w:t xml:space="preserve"> recommendations for future research. Experimental data consisted of nitrogen (N)-response curves for maize yields from continuous maize and maize-soybean (</w:t>
       </w:r>
       <w:r>
         <w:rPr>
@@ -407,199 +419,187 @@
         <w:rPr>
           <w:color w:val="FF0000"/>
         </w:rPr>
-        <w:t>, Stranger2008</w:t>
+        <w:t>, Stranger2008, Al-Kaisi2015, Gentry, Siefert, Farmaha2016, Dick1985</w:t>
       </w:r>
       <w:r>
         <w:rPr>
           <w:color w:val="FF0000"/>
         </w:rPr>
-        <w:t>, Al-Kaisi2015, Gentry, Siefert, Farmaha2016, Dick1985</w:t>
+        <w:t>, Bowles2020</w:t>
       </w:r>
       <w:r>
         <w:rPr>
           <w:color w:val="FF0000"/>
         </w:rPr>
-        <w:t>, Bowles2020</w:t>
+        <w:t>, Vogel2018</w:t>
+      </w:r>
+      <w:r>
+        <w:t>), but there</w:t>
+      </w:r>
+      <w:r>
+        <w:t xml:space="preserve"> has been less work </w:t>
+      </w:r>
+      <w:r>
+        <w:t>exploring</w:t>
+      </w:r>
+      <w:r>
+        <w:t xml:space="preserve"> the mechanisms responsible for the penalty. A series of studies done in Minnesota rejected the hypothesis that residue is responsible (</w:t>
       </w:r>
       <w:r>
         <w:rPr>
           <w:color w:val="FF0000"/>
         </w:rPr>
-        <w:t>, Vogel2018</w:t>
-      </w:r>
-      <w:r>
-        <w:t>), but there</w:t>
-      </w:r>
-      <w:r>
-        <w:t xml:space="preserve"> has been less work </w:t>
-      </w:r>
-      <w:r>
-        <w:t>exploring</w:t>
-      </w:r>
-      <w:r>
-        <w:t xml:space="preserve"> the mechanisms responsible for the penalty. A series of studies done in Minnesota rejected the hypothesis that residue is responsible (</w:t>
+        <w:t>Crookston1989</w:t>
+      </w:r>
+      <w:r>
+        <w:t>), and found evidence of more water uptake in rotated maize (</w:t>
       </w:r>
       <w:r>
         <w:rPr>
           <w:color w:val="FF0000"/>
         </w:rPr>
-        <w:t>Crookston1989</w:t>
-      </w:r>
-      <w:r>
-        <w:t>), and found evidence of more water uptake in rotated maize (</w:t>
+        <w:t>Copeland1993</w:t>
+      </w:r>
+      <w:r>
+        <w:t>)</w:t>
+      </w:r>
+      <w:r>
+        <w:t xml:space="preserve"> and higher concentrations of N, phosphorous, and potassium in rotated maize leaf tissue (</w:t>
       </w:r>
       <w:r>
         <w:rPr>
           <w:color w:val="FF0000"/>
         </w:rPr>
-        <w:t>Copeland1993</w:t>
+        <w:t>Copeland1992</w:t>
       </w:r>
       <w:r>
         <w:t>)</w:t>
       </w:r>
       <w:r>
-        <w:t xml:space="preserve"> and higher concentrations of N, phosphorous, and potassium in rotated maize leaf tissue (</w:t>
+        <w:t xml:space="preserve">, possibly linked to differences in </w:t>
+      </w:r>
+      <w:r>
+        <w:t>mycorrhizal</w:t>
+      </w:r>
+      <w:r>
+        <w:t xml:space="preserve"> </w:t>
+      </w:r>
+      <w:r>
+        <w:t>populations affecting root characteristics (</w:t>
       </w:r>
       <w:r>
         <w:rPr>
           <w:color w:val="FF0000"/>
         </w:rPr>
-        <w:t>Copeland1992</w:t>
-      </w:r>
-      <w:r>
-        <w:t>)</w:t>
-      </w:r>
-      <w:r>
-        <w:t xml:space="preserve">, possibly linked to differences in </w:t>
-      </w:r>
-      <w:r>
-        <w:t>mycorrhizal</w:t>
-      </w:r>
-      <w:r>
-        <w:t xml:space="preserve"> </w:t>
-      </w:r>
-      <w:r>
-        <w:t>populations affecting root characteristics (</w:t>
+        <w:t>Nickel, Johnson1992</w:t>
+      </w:r>
+      <w:r>
+        <w:t xml:space="preserve">). </w:t>
+      </w:r>
+      <w:r>
+        <w:t>However,</w:t>
+      </w:r>
+      <w:r>
+        <w:t xml:space="preserve"> results from a single site may not be transferable, as </w:t>
+      </w:r>
+      <w:r>
+        <w:t>it is clear th</w:t>
+      </w:r>
+      <w:r>
+        <w:t>e penalty is the result of a complex interaction between soils, management, and weather (</w:t>
       </w:r>
       <w:r>
         <w:rPr>
           <w:color w:val="FF0000"/>
         </w:rPr>
-        <w:t>Nickel, Johnson1992</w:t>
+        <w:t>Al</w:t>
+      </w:r>
+      <w:r>
+        <w:rPr>
+          <w:color w:val="FF0000"/>
+        </w:rPr>
+        <w:t>-</w:t>
+      </w:r>
+      <w:r>
+        <w:rPr>
+          <w:color w:val="FF0000"/>
+        </w:rPr>
+        <w:t>Kaisi201</w:t>
+      </w:r>
+      <w:r>
+        <w:rPr>
+          <w:color w:val="FF0000"/>
+        </w:rPr>
+        <w:t>5</w:t>
+      </w:r>
+      <w:r>
+        <w:rPr>
+          <w:color w:val="FF0000"/>
+        </w:rPr>
+        <w:t xml:space="preserve">, </w:t>
+      </w:r>
+      <w:r>
+        <w:rPr>
+          <w:color w:val="FF0000"/>
+        </w:rPr>
+        <w:t>Gen</w:t>
+      </w:r>
+      <w:r>
+        <w:rPr>
+          <w:color w:val="FF0000"/>
+        </w:rPr>
+        <w:t>t</w:t>
+      </w:r>
+      <w:r>
+        <w:rPr>
+          <w:color w:val="FF0000"/>
+        </w:rPr>
+        <w:t>ry,</w:t>
+      </w:r>
+      <w:r>
+        <w:rPr>
+          <w:color w:val="FF0000"/>
+        </w:rPr>
+        <w:t xml:space="preserve"> Porter1997</w:t>
       </w:r>
       <w:r>
         <w:t xml:space="preserve">). </w:t>
       </w:r>
       <w:r>
-        <w:t>However,</w:t>
-      </w:r>
-      <w:r>
-        <w:t xml:space="preserve"> results from a single site may not be transferable, as </w:t>
-      </w:r>
-      <w:r>
-        <w:t>it is clear th</w:t>
-      </w:r>
-      <w:r>
-        <w:t>e penalty is the result of a complex interaction between soils, management, and weather (</w:t>
+        <w:t>S</w:t>
+      </w:r>
+      <w:r>
+        <w:t xml:space="preserve">tudies based on surveys or satellite imagery </w:t>
+      </w:r>
+      <w:r>
+        <w:t xml:space="preserve">provide larger inference scopes, but </w:t>
+      </w:r>
+      <w:r>
+        <w:t xml:space="preserve">are associative and </w:t>
+      </w:r>
+      <w:r>
+        <w:t xml:space="preserve">conclusions are often </w:t>
+      </w:r>
+      <w:r>
+        <w:t>too broad for field-based inference (</w:t>
       </w:r>
       <w:r>
         <w:rPr>
           <w:color w:val="FF0000"/>
         </w:rPr>
-        <w:t>Al</w:t>
+        <w:t>Seifert</w:t>
       </w:r>
       <w:r>
         <w:rPr>
           <w:color w:val="FF0000"/>
         </w:rPr>
-        <w:t>-</w:t>
+        <w:t>,</w:t>
       </w:r>
       <w:r>
         <w:rPr>
           <w:color w:val="FF0000"/>
         </w:rPr>
-        <w:t>Kaisi201</w:t>
-      </w:r>
-      <w:r>
-        <w:rPr>
-          <w:color w:val="FF0000"/>
-        </w:rPr>
-        <w:t>5</w:t>
-      </w:r>
-      <w:r>
-        <w:rPr>
-          <w:color w:val="FF0000"/>
-        </w:rPr>
-        <w:t xml:space="preserve">, </w:t>
-      </w:r>
-      <w:r>
-        <w:rPr>
-          <w:color w:val="FF0000"/>
-        </w:rPr>
-        <w:t>Gen</w:t>
-      </w:r>
-      <w:r>
-        <w:rPr>
-          <w:color w:val="FF0000"/>
-        </w:rPr>
-        <w:t>t</w:t>
-      </w:r>
-      <w:r>
-        <w:rPr>
-          <w:color w:val="FF0000"/>
-        </w:rPr>
-        <w:t>ry,</w:t>
-      </w:r>
-      <w:r>
-        <w:rPr>
-          <w:color w:val="FF0000"/>
-        </w:rPr>
-        <w:t xml:space="preserve"> Porter1997</w:t>
-      </w:r>
-      <w:r>
-        <w:t xml:space="preserve">). </w:t>
-      </w:r>
-      <w:r>
-        <w:t>S</w:t>
-      </w:r>
-      <w:r>
-        <w:t xml:space="preserve">tudies based on surveys or satellite imagery </w:t>
-      </w:r>
-      <w:r>
-        <w:t xml:space="preserve">provide larger inference scopes, but </w:t>
-      </w:r>
-      <w:r>
-        <w:t xml:space="preserve">are associative and </w:t>
-      </w:r>
-      <w:r>
-        <w:t xml:space="preserve">conclusions are often </w:t>
-      </w:r>
-      <w:r>
-        <w:t>too broad for field-based inference (</w:t>
-      </w:r>
-      <w:r>
-        <w:rPr>
-          <w:color w:val="FF0000"/>
-        </w:rPr>
-        <w:t>Seifert</w:t>
-      </w:r>
-      <w:r>
-        <w:rPr>
-          <w:color w:val="FF0000"/>
-        </w:rPr>
-        <w:t>,</w:t>
-      </w:r>
-      <w:r>
-        <w:rPr>
-          <w:color w:val="FF0000"/>
-        </w:rPr>
-        <w:t xml:space="preserve"> </w:t>
-      </w:r>
-      <w:r>
-        <w:rPr>
-          <w:color w:val="FF0000"/>
-        </w:rPr>
-        <w:t>Farmaha2016</w:t>
+        <w:t xml:space="preserve"> Farmaha2016</w:t>
       </w:r>
       <w:r>
         <w:t xml:space="preserve">). Therefore, despite the penalty being well- documented, the driving causes have remained elusive, </w:t>
@@ -1144,14 +1144,27 @@
       <w:r>
         <w:t xml:space="preserve">Figure </w:t>
       </w:r>
-      <w:fldSimple w:instr=" SEQ Figure \* ARABIC ">
-        <w:r>
-          <w:rPr>
-            <w:noProof/>
-          </w:rPr>
-          <w:t>1</w:t>
-        </w:r>
-      </w:fldSimple>
+      <w:r>
+        <w:fldChar w:fldCharType="begin"/>
+      </w:r>
+      <w:r>
+        <w:instrText xml:space="preserve"> SEQ Figure \* ARABIC </w:instrText>
+      </w:r>
+      <w:r>
+        <w:fldChar w:fldCharType="separate"/>
+      </w:r>
+      <w:r>
+        <w:rPr>
+          <w:noProof/>
+        </w:rPr>
+        <w:t>1</w:t>
+      </w:r>
+      <w:r>
+        <w:rPr>
+          <w:noProof/>
+        </w:rPr>
+        <w:fldChar w:fldCharType="end"/>
+      </w:r>
       <w:bookmarkEnd w:id="1"/>
       <w:r>
         <w:t xml:space="preserve"> Map of experimental sites</w:t>
@@ -1194,14 +1207,27 @@
       <w:r>
         <w:t xml:space="preserve">Table </w:t>
       </w:r>
-      <w:fldSimple w:instr=" SEQ Table \* ARABIC ">
-        <w:r>
-          <w:rPr>
-            <w:noProof/>
-          </w:rPr>
-          <w:t>1</w:t>
-        </w:r>
-      </w:fldSimple>
+      <w:r>
+        <w:fldChar w:fldCharType="begin"/>
+      </w:r>
+      <w:r>
+        <w:instrText xml:space="preserve"> SEQ Table \* ARABIC </w:instrText>
+      </w:r>
+      <w:r>
+        <w:fldChar w:fldCharType="separate"/>
+      </w:r>
+      <w:r>
+        <w:rPr>
+          <w:noProof/>
+        </w:rPr>
+        <w:t>1</w:t>
+      </w:r>
+      <w:r>
+        <w:rPr>
+          <w:noProof/>
+        </w:rPr>
+        <w:fldChar w:fldCharType="end"/>
+      </w:r>
       <w:bookmarkEnd w:id="2"/>
       <w:r>
         <w:t xml:space="preserve"> Experimental site information</w:t>
@@ -5892,14 +5918,27 @@
       <w:r>
         <w:t xml:space="preserve">Figure </w:t>
       </w:r>
-      <w:fldSimple w:instr=" SEQ Figure \* ARABIC ">
-        <w:r>
-          <w:rPr>
-            <w:noProof/>
-          </w:rPr>
-          <w:t>4</w:t>
-        </w:r>
-      </w:fldSimple>
+      <w:r>
+        <w:fldChar w:fldCharType="begin"/>
+      </w:r>
+      <w:r>
+        <w:instrText xml:space="preserve"> SEQ Figure \* ARABIC </w:instrText>
+      </w:r>
+      <w:r>
+        <w:fldChar w:fldCharType="separate"/>
+      </w:r>
+      <w:r>
+        <w:rPr>
+          <w:noProof/>
+        </w:rPr>
+        <w:t>4</w:t>
+      </w:r>
+      <w:r>
+        <w:rPr>
+          <w:noProof/>
+        </w:rPr>
+        <w:fldChar w:fldCharType="end"/>
+      </w:r>
       <w:r>
         <w:t xml:space="preserve"> (Left) Pyramid plot </w:t>
       </w:r>
@@ -5944,25 +5983,7 @@
     </w:p>
     <w:p>
       <w:r>
-        <w:t>The N-compensatable penalty varied from 0-100% of the full penalty, but in the majority (70%) of site-years it represented less than half of the full penalty.</w:t>
-      </w:r>
-      <w:r>
-        <w:t xml:space="preserve"> </w:t>
-      </w:r>
-      <w:r>
-        <w:t>On average, N-fertilization compensated for only 39% of the full penalty (Fig. 5). More northern sites</w:t>
-      </w:r>
-      <w:r>
-        <w:t xml:space="preserve"> (Iowa)</w:t>
-      </w:r>
-      <w:r>
-        <w:t xml:space="preserve"> had smaller N-compensatable components as a percentage of the full penalty</w:t>
-      </w:r>
-      <w:r>
-        <w:t xml:space="preserve"> compared to southern (Illinois)</w:t>
-      </w:r>
-      <w:r>
-        <w:t xml:space="preserve">. </w:t>
+        <w:t xml:space="preserve">The N-compensatable penalty varied from 0-100% of the full penalty, but in the majority (70%) of site-years it represented less than half of the full penalty. On average, N-fertilization compensated for only 39% of the full penalty (Fig. 5). More northern sites (Iowa) had smaller N-compensatable components as a percentage of the full penalty compared to southern (Illinois). </w:t>
       </w:r>
     </w:p>
     <w:p/>
@@ -6052,27 +6073,14 @@
       <w:r>
         <w:t xml:space="preserve">Figure </w:t>
       </w:r>
-      <w:r>
-        <w:fldChar w:fldCharType="begin"/>
-      </w:r>
-      <w:r>
-        <w:instrText xml:space="preserve"> SEQ Figure \* ARABIC </w:instrText>
-      </w:r>
-      <w:r>
-        <w:fldChar w:fldCharType="separate"/>
-      </w:r>
-      <w:r>
-        <w:rPr>
-          <w:noProof/>
-        </w:rPr>
-        <w:t>5</w:t>
-      </w:r>
-      <w:r>
-        <w:rPr>
-          <w:noProof/>
-        </w:rPr>
-        <w:fldChar w:fldCharType="end"/>
-      </w:r>
+      <w:fldSimple w:instr=" SEQ Figure \* ARABIC ">
+        <w:r>
+          <w:rPr>
+            <w:noProof/>
+          </w:rPr>
+          <w:t>5</w:t>
+        </w:r>
+      </w:fldSimple>
       <w:bookmarkEnd w:id="5"/>
       <w:r>
         <w:t xml:space="preserve"> Percentage of full penalty overcome through additional nitrogen fertilization above the rotated maize agronomically optimum nitrogen rate; bars are conditional means, line ranges are 95% confidence intervals around the means, dotted line is overall marginal mean</w:t>
@@ -6399,27 +6407,14 @@
       <w:r>
         <w:t xml:space="preserve">Figure </w:t>
       </w:r>
-      <w:r>
-        <w:fldChar w:fldCharType="begin"/>
-      </w:r>
-      <w:r>
-        <w:instrText xml:space="preserve"> SEQ Figure \* ARABIC </w:instrText>
-      </w:r>
-      <w:r>
-        <w:fldChar w:fldCharType="separate"/>
-      </w:r>
-      <w:r>
-        <w:rPr>
-          <w:noProof/>
-        </w:rPr>
-        <w:t>6</w:t>
-      </w:r>
-      <w:r>
-        <w:rPr>
-          <w:noProof/>
-        </w:rPr>
-        <w:fldChar w:fldCharType="end"/>
-      </w:r>
+      <w:fldSimple w:instr=" SEQ Figure \* ARABIC ">
+        <w:r>
+          <w:rPr>
+            <w:noProof/>
+          </w:rPr>
+          <w:t>6</w:t>
+        </w:r>
+      </w:fldSimple>
       <w:r>
         <w:t xml:space="preserve"> Summary of literature investigating the relationship between the duration of continuous maize implementation and the continuous maize penalty</w:t>
       </w:r>
@@ -6925,27 +6920,14 @@
       <w:r>
         <w:t xml:space="preserve">Table </w:t>
       </w:r>
-      <w:r>
-        <w:fldChar w:fldCharType="begin"/>
-      </w:r>
-      <w:r>
-        <w:instrText xml:space="preserve"> SEQ Table \* ARABIC </w:instrText>
-      </w:r>
-      <w:r>
-        <w:fldChar w:fldCharType="separate"/>
-      </w:r>
-      <w:r>
-        <w:rPr>
-          <w:noProof/>
-        </w:rPr>
-        <w:t>4</w:t>
-      </w:r>
-      <w:r>
-        <w:rPr>
-          <w:noProof/>
-        </w:rPr>
-        <w:fldChar w:fldCharType="end"/>
-      </w:r>
+      <w:fldSimple w:instr=" SEQ Table \* ARABIC ">
+        <w:r>
+          <w:rPr>
+            <w:noProof/>
+          </w:rPr>
+          <w:t>4</w:t>
+        </w:r>
+      </w:fldSimple>
       <w:bookmarkEnd w:id="7"/>
       <w:r>
         <w:t xml:space="preserve"> Model parameter adjustments to investigate feasibility of proposed mechanisms for the continuous maize penalty</w:t>
@@ -7580,27 +7562,14 @@
       <w:r>
         <w:t xml:space="preserve">Figure </w:t>
       </w:r>
-      <w:r>
-        <w:fldChar w:fldCharType="begin"/>
-      </w:r>
-      <w:r>
-        <w:instrText xml:space="preserve"> SEQ Figure \* ARABIC </w:instrText>
-      </w:r>
-      <w:r>
-        <w:fldChar w:fldCharType="separate"/>
-      </w:r>
-      <w:r>
-        <w:rPr>
-          <w:noProof/>
-        </w:rPr>
-        <w:t>7</w:t>
-      </w:r>
-      <w:r>
-        <w:rPr>
-          <w:noProof/>
-        </w:rPr>
-        <w:fldChar w:fldCharType="end"/>
-      </w:r>
+      <w:fldSimple w:instr=" SEQ Figure \* ARABIC ">
+        <w:r>
+          <w:rPr>
+            <w:noProof/>
+          </w:rPr>
+          <w:t>7</w:t>
+        </w:r>
+      </w:fldSimple>
       <w:bookmarkEnd w:id="8"/>
       <w:r>
         <w:t xml:space="preserve"> Site IA-3 experimentally observed penalties</w:t>
@@ -7848,10 +7817,7 @@
       <w:commentRangeStart w:id="10"/>
       <w:commentRangeStart w:id="11"/>
       <w:r>
-        <w:t>Dynamic script testing</w:t>
-      </w:r>
-      <w:r>
-        <w:t xml:space="preserve"> </w:t>
+        <w:t xml:space="preserve">Dynamic script testing </w:t>
       </w:r>
       <w:commentRangeEnd w:id="10"/>
       <w:r>
@@ -7874,43 +7840,13 @@
     </w:p>
     <w:p>
       <w:r>
-        <w:t xml:space="preserve">The analysis of the experimental data indicated site-by-year interactions are a major contributor to variation in the observed penalty. We therefore implemented scripts to dynamically change parameter values based on surface residue amounts, soil temperature tracking, </w:t>
-      </w:r>
-      <w:r>
-        <w:t xml:space="preserve">and </w:t>
-      </w:r>
-      <w:r>
-        <w:t xml:space="preserve">soil moisture tracking. However, we found it difficult to assess whether this dynamicism improved model predictions because of the uncertainty around the measured penalty sizes. While the mean observed penalty was 1.0 Mg ha-1, the average standard deviation for the sites where that information was available was 0.7 Mg ha-1. Therefore, while the </w:t>
-      </w:r>
-      <w:r>
-        <w:t xml:space="preserve">dynamic implementation of penalties in the </w:t>
-      </w:r>
-      <w:r>
-        <w:t xml:space="preserve">model </w:t>
-      </w:r>
-      <w:r>
-        <w:t>affected the predicted penalty</w:t>
+        <w:t>The analysis of the experimental data indicated site-by-year interactions are a major contributor to variation in the observed penalty. We therefore implemented scripts to dynamically change parameter values based on surface residue amounts, soil temperature tracking, and soil moisture tracking. However, we found it difficult to assess whether this dynamicism improved model predictions because of the uncertainty around the measured penalty sizes. While the mean observed penalty was 1.0 Mg ha-1, the average standard deviation for the sites where that information was available was 0.7 Mg ha-1. Therefore, while the dynamic implementation of penalties in the model affected the predicted penalty</w:t>
       </w:r>
       <w:r>
         <w:t>,</w:t>
       </w:r>
       <w:r>
-        <w:t xml:space="preserve">  and in many cases improved the overall site-average prediction of the penalty (supplementary material), </w:t>
-      </w:r>
-      <w:r>
-        <w:t xml:space="preserve">the size of the penalty </w:t>
-      </w:r>
-      <w:r>
-        <w:t>was</w:t>
-      </w:r>
-      <w:r>
-        <w:t xml:space="preserve"> not known with enough precision to </w:t>
-      </w:r>
-      <w:r>
-        <w:t>identify the optimal script parameters for capturing the year-to-year variation</w:t>
-      </w:r>
-      <w:r>
-        <w:t xml:space="preserve">. </w:t>
+        <w:t xml:space="preserve">  and in many cases improved the overall site-average prediction of the penalty (supplementary material), the size of the penalty was not known with enough precision to identify the optimal script parameters for capturing the year-to-year variation. </w:t>
       </w:r>
     </w:p>
     <w:p>
@@ -8041,14 +7977,27 @@
       <w:r>
         <w:t xml:space="preserve">Figure </w:t>
       </w:r>
-      <w:fldSimple w:instr=" SEQ Figure \* ARABIC ">
-        <w:r>
-          <w:rPr>
-            <w:noProof/>
-          </w:rPr>
-          <w:t>8</w:t>
-        </w:r>
-      </w:fldSimple>
+      <w:r>
+        <w:fldChar w:fldCharType="begin"/>
+      </w:r>
+      <w:r>
+        <w:instrText xml:space="preserve"> SEQ Figure \* ARABIC </w:instrText>
+      </w:r>
+      <w:r>
+        <w:fldChar w:fldCharType="separate"/>
+      </w:r>
+      <w:r>
+        <w:rPr>
+          <w:noProof/>
+        </w:rPr>
+        <w:t>8</w:t>
+      </w:r>
+      <w:r>
+        <w:rPr>
+          <w:noProof/>
+        </w:rPr>
+        <w:fldChar w:fldCharType="end"/>
+      </w:r>
       <w:bookmarkEnd w:id="12"/>
       <w:r>
         <w:t xml:space="preserve"> Causal diagram representing hypothesized effects of a previous maize crop on the following maize yield penalty used for path analysis. Gray boxes indicate unmeasured aspects without indicator metrics available, yellow boxes represent aspects that were either directly measured or have indicator metrics available (pink boxes). </w:t>
@@ -9593,6 +9542,7 @@
   <w:style w:type="character" w:default="1" w:styleId="DefaultParagraphFont">
     <w:name w:val="Default Paragraph Font"/>
     <w:uiPriority w:val="1"/>
+    <w:semiHidden/>
     <w:unhideWhenUsed/>
   </w:style>
   <w:style w:type="table" w:default="1" w:styleId="TableNormal">

</xml_diff>